<commit_message>
Added Animations, Sound Effects, Enviroment, Fixed Bugs, Added art, Final Commit
</commit_message>
<xml_diff>
--- a/Game Design Document.docx
+++ b/Game Design Document.docx
@@ -882,7 +882,51 @@
         <w:rPr>
           <w:sz w:val="24"/>
         </w:rPr>
-        <w:t>Defend the forest where many animals live and thrive the lumberjacks away. Throw acorns, chestnuts and rocks, stop them before they destroy the woods! Defeat difficult mini bosses and conquer your home.</w:t>
+        <w:t xml:space="preserve">Defend the forest where many animals live and thrive the </w:t>
+      </w:r>
+      <w:r>
+        <w:rPr>
+          <w:sz w:val="24"/>
+        </w:rPr>
+        <w:t xml:space="preserve">lumberjacks away. Throw acorns, swing your claw to </w:t>
+      </w:r>
+      <w:r>
+        <w:rPr>
+          <w:sz w:val="24"/>
+        </w:rPr>
+        <w:t xml:space="preserve">stop them before they destroy the woods! </w:t>
+      </w:r>
+      <w:r>
+        <w:rPr>
+          <w:sz w:val="24"/>
+        </w:rPr>
+        <w:t xml:space="preserve">Conquer </w:t>
+      </w:r>
+      <w:r>
+        <w:rPr>
+          <w:sz w:val="24"/>
+        </w:rPr>
+        <w:t>your home</w:t>
+      </w:r>
+      <w:r>
+        <w:rPr>
+          <w:sz w:val="24"/>
+        </w:rPr>
+        <w:t xml:space="preserve"> as you see the lumberjacks give up</w:t>
+      </w:r>
+      <w:r>
+        <w:rPr>
+          <w:sz w:val="24"/>
+        </w:rPr>
+        <w:t xml:space="preserve"> on</w:t>
+      </w:r>
+      <w:bookmarkStart w:id="1" w:name="_GoBack"/>
+      <w:bookmarkEnd w:id="1"/>
+      <w:r>
+        <w:rPr>
+          <w:sz w:val="24"/>
+        </w:rPr>
+        <w:t xml:space="preserve"> their job.</w:t>
       </w:r>
     </w:p>
     <w:p/>
@@ -890,11 +934,11 @@
       <w:pPr>
         <w:pStyle w:val="Heading2"/>
       </w:pPr>
-      <w:bookmarkStart w:id="1" w:name="_Toc434407237"/>
+      <w:bookmarkStart w:id="2" w:name="_Toc434407237"/>
       <w:r>
         <w:t>Target Market</w:t>
       </w:r>
-      <w:bookmarkEnd w:id="1"/>
+      <w:bookmarkEnd w:id="2"/>
     </w:p>
     <w:p>
       <w:pPr>
@@ -963,7 +1007,7 @@
           <w:sz w:val="40"/>
         </w:rPr>
       </w:pPr>
-      <w:bookmarkStart w:id="2" w:name="_Toc434407238"/>
+      <w:bookmarkStart w:id="3" w:name="_Toc434407238"/>
       <w:r>
         <w:rPr>
           <w:sz w:val="40"/>
@@ -971,17 +1015,17 @@
         <w:lastRenderedPageBreak/>
         <w:t>Art and Video</w:t>
       </w:r>
-      <w:bookmarkEnd w:id="2"/>
+      <w:bookmarkEnd w:id="3"/>
     </w:p>
     <w:p>
       <w:pPr>
         <w:pStyle w:val="Heading2"/>
       </w:pPr>
-      <w:bookmarkStart w:id="3" w:name="_Toc434407239"/>
+      <w:bookmarkStart w:id="4" w:name="_Toc434407239"/>
       <w:r>
         <w:t>Assets Pipeline</w:t>
       </w:r>
-      <w:bookmarkEnd w:id="3"/>
+      <w:bookmarkEnd w:id="4"/>
     </w:p>
     <w:p>
       <w:pPr>
@@ -1452,8 +1496,6 @@
         </w:rPr>
         <w:t>As a player I want to be able to sell my towers so I can get some money back.</w:t>
       </w:r>
-      <w:bookmarkStart w:id="4" w:name="_GoBack"/>
-      <w:bookmarkEnd w:id="4"/>
     </w:p>
     <w:p>
       <w:pPr>
@@ -5696,7 +5738,7 @@
 </file>
 
 <file path=customXml/itemProps1.xml><?xml version="1.0" encoding="utf-8"?>
-<ds:datastoreItem xmlns:ds="http://schemas.openxmlformats.org/officeDocument/2006/customXml" ds:itemID="{CAFED488-0AF6-4ED8-9D63-96FD5383B436}">
+<ds:datastoreItem xmlns:ds="http://schemas.openxmlformats.org/officeDocument/2006/customXml" ds:itemID="{503C46BF-93C7-4064-AAA5-0FD9A20BC6D8}">
   <ds:schemaRefs>
     <ds:schemaRef ds:uri="http://schemas.openxmlformats.org/officeDocument/2006/bibliography"/>
   </ds:schemaRefs>

</xml_diff>